<commit_message>
added some information about the release in readme.md
</commit_message>
<xml_diff>
--- a/Release_1_docs/Release 1 Submission Documentation.docx
+++ b/Release_1_docs/Release 1 Submission Documentation.docx
@@ -102,16 +102,19 @@
     <w:p/>
     <w:p>
       <w:r>
-        <w:t xml:space="preserve">Team members were no limited to just the stated tasks though. </w:t>
-      </w:r>
-      <w:r>
-        <w:t xml:space="preserve">The team </w:t>
-      </w:r>
-      <w:proofErr w:type="gramStart"/>
-      <w:r>
-        <w:t>members has</w:t>
-      </w:r>
-      <w:proofErr w:type="gramEnd"/>
+        <w:t>Team members were no</w:t>
+      </w:r>
+      <w:r>
+        <w:t>t</w:t>
+      </w:r>
+      <w:r>
+        <w:t xml:space="preserve"> limited to just the stated tasks though. </w:t>
+      </w:r>
+      <w:r>
+        <w:t>The team members have</w:t>
+      </w:r>
+      <w:bookmarkStart w:id="0" w:name="_GoBack"/>
+      <w:bookmarkEnd w:id="0"/>
       <w:r>
         <w:t xml:space="preserve"> had some form of</w:t>
       </w:r>
@@ -137,15 +140,7 @@
     <w:p/>
     <w:p>
       <w:r>
-        <w:t xml:space="preserve">The system architecture revolves around </w:t>
-      </w:r>
-      <w:proofErr w:type="spellStart"/>
-      <w:r>
-        <w:t>Django</w:t>
-      </w:r>
-      <w:proofErr w:type="spellEnd"/>
-      <w:r>
-        <w:t xml:space="preserve"> model views</w:t>
+        <w:t>The system architecture revolves around Django model views</w:t>
       </w:r>
       <w:r>
         <w:t xml:space="preserve"> with SQLite being used for the database</w:t>
@@ -154,15 +149,7 @@
         <w:t>.</w:t>
       </w:r>
       <w:r>
-        <w:t xml:space="preserve"> The </w:t>
-      </w:r>
-      <w:proofErr w:type="spellStart"/>
-      <w:r>
-        <w:t>Django</w:t>
-      </w:r>
-      <w:proofErr w:type="spellEnd"/>
-      <w:r>
-        <w:t xml:space="preserve"> framework ensures that we are efficient and can deliver as much business value in our product to the client in a shorter amount of time.</w:t>
+        <w:t xml:space="preserve"> The Django framework ensures that we are efficient and can deliver as much business value in our product to the client in a shorter amount of time.</w:t>
       </w:r>
     </w:p>
     <w:p/>
@@ -228,19 +215,7 @@
     <w:p/>
     <w:p>
       <w:r>
-        <w:t xml:space="preserve">The system is set up in </w:t>
-      </w:r>
-      <w:proofErr w:type="spellStart"/>
-      <w:r>
-        <w:t>Github</w:t>
-      </w:r>
-      <w:proofErr w:type="spellEnd"/>
-      <w:r>
-        <w:t xml:space="preserve"> so that the team pushes changes to the “master” branch. When </w:t>
-      </w:r>
-      <w:proofErr w:type="gramStart"/>
-      <w:r>
-        <w:t xml:space="preserve">the </w:t>
+        <w:t xml:space="preserve">The system is set up in Github so that the team pushes changes to the “master” branch. When the </w:t>
       </w:r>
       <w:r>
         <w:t xml:space="preserve">all changes to the </w:t>
@@ -249,24 +224,7 @@
         <w:t>maste</w:t>
       </w:r>
       <w:r>
-        <w:t>r branch have been validated by a team member</w:t>
-      </w:r>
-      <w:proofErr w:type="gramEnd"/>
-      <w:r>
-        <w:t xml:space="preserve">, the master is merged with a “production” branch. </w:t>
-      </w:r>
-      <w:proofErr w:type="gramStart"/>
-      <w:r>
-        <w:t xml:space="preserve">The production branch is then pulled from by </w:t>
-      </w:r>
-      <w:proofErr w:type="spellStart"/>
-      <w:r>
-        <w:t>Heroku</w:t>
-      </w:r>
-      <w:proofErr w:type="spellEnd"/>
-      <w:proofErr w:type="gramEnd"/>
-      <w:r>
-        <w:t xml:space="preserve"> (our public hosting platform) when all automated tests have passed.</w:t>
+        <w:t>r branch have been validated by a team member, the master is merged with a “production” branch. The production branch is then pulled from by Heroku (our public hosting platform) when all automated tests have passed.</w:t>
       </w:r>
     </w:p>
     <w:p/>
@@ -309,15 +267,7 @@
     <w:p/>
     <w:p>
       <w:r>
-        <w:t xml:space="preserve">The code files can be located in the “master” branch of group 25’s </w:t>
-      </w:r>
-      <w:proofErr w:type="spellStart"/>
-      <w:r>
-        <w:t>Github</w:t>
-      </w:r>
-      <w:proofErr w:type="spellEnd"/>
-      <w:r>
-        <w:t xml:space="preserve"> repository.</w:t>
+        <w:t>The code files can be located in the “master” branch of group 25’s Github repository.</w:t>
       </w:r>
     </w:p>
     <w:p/>
@@ -348,13 +298,8 @@
       <w:pPr>
         <w:ind w:left="567"/>
       </w:pPr>
-      <w:proofErr w:type="gramStart"/>
-      <w:r>
-        <w:t>property</w:t>
-      </w:r>
-      <w:proofErr w:type="gramEnd"/>
-      <w:r>
-        <w:t>_management/properties/templates/properties/properties.html</w:t>
+      <w:r>
+        <w:t>property_management/properties/templates/properties/properties.html</w:t>
       </w:r>
     </w:p>
     <w:p>
@@ -374,18 +319,8 @@
       <w:pPr>
         <w:ind w:left="567"/>
       </w:pPr>
-      <w:proofErr w:type="spellStart"/>
-      <w:proofErr w:type="gramStart"/>
-      <w:r>
-        <w:t>property</w:t>
-      </w:r>
-      <w:proofErr w:type="gramEnd"/>
-      <w:r>
-        <w:t>_management</w:t>
-      </w:r>
-      <w:proofErr w:type="spellEnd"/>
-      <w:r>
-        <w:t>/properties/templates/properties/property.html</w:t>
+      <w:r>
+        <w:t>property_management/properties/templates/properties/property.html</w:t>
       </w:r>
     </w:p>
     <w:p>
@@ -405,13 +340,8 @@
       <w:pPr>
         <w:ind w:left="567"/>
       </w:pPr>
-      <w:proofErr w:type="gramStart"/>
-      <w:r>
-        <w:t>property</w:t>
-      </w:r>
-      <w:proofErr w:type="gramEnd"/>
-      <w:r>
-        <w:t>_management/properties/templates/</w:t>
+      <w:r>
+        <w:t>property_management/properties/templates/</w:t>
       </w:r>
       <w:r>
         <w:t>search/indexes</w:t>
@@ -432,23 +362,16 @@
       <w:pPr>
         <w:ind w:left="567"/>
       </w:pPr>
-      <w:proofErr w:type="gramStart"/>
       <w:r>
         <w:t>bootstrap.css</w:t>
       </w:r>
-      <w:proofErr w:type="gramEnd"/>
-    </w:p>
-    <w:p>
-      <w:pPr>
-        <w:ind w:left="567"/>
-      </w:pPr>
-      <w:proofErr w:type="gramStart"/>
-      <w:r>
-        <w:t>property</w:t>
-      </w:r>
-      <w:proofErr w:type="gramEnd"/>
-      <w:r>
-        <w:t>_management/properties/static/properties/css/bootstrap.css</w:t>
+    </w:p>
+    <w:p>
+      <w:pPr>
+        <w:ind w:left="567"/>
+      </w:pPr>
+      <w:r>
+        <w:t>property_management/properties/static/properties/css/bootstrap.css</w:t>
       </w:r>
     </w:p>
     <w:p>
@@ -477,35 +400,27 @@
       <w:pPr>
         <w:ind w:left="567"/>
       </w:pPr>
-      <w:proofErr w:type="gramStart"/>
       <w:r>
         <w:t>models.py</w:t>
       </w:r>
-      <w:proofErr w:type="gramEnd"/>
-    </w:p>
-    <w:p>
-      <w:pPr>
-        <w:ind w:left="567"/>
-      </w:pPr>
-      <w:proofErr w:type="gramStart"/>
-      <w:r>
-        <w:t>property</w:t>
-      </w:r>
-      <w:proofErr w:type="gramEnd"/>
-      <w:r>
-        <w:t>_management/properties/models.py</w:t>
-      </w:r>
-    </w:p>
-    <w:p>
-      <w:pPr>
-        <w:ind w:left="567"/>
-      </w:pPr>
-    </w:p>
-    <w:p>
-      <w:pPr>
-        <w:ind w:left="567"/>
-      </w:pPr>
-      <w:proofErr w:type="gramStart"/>
+    </w:p>
+    <w:p>
+      <w:pPr>
+        <w:ind w:left="567"/>
+      </w:pPr>
+      <w:r>
+        <w:t>property_management/properties/models.py</w:t>
+      </w:r>
+    </w:p>
+    <w:p>
+      <w:pPr>
+        <w:ind w:left="567"/>
+      </w:pPr>
+    </w:p>
+    <w:p>
+      <w:pPr>
+        <w:ind w:left="567"/>
+      </w:pPr>
       <w:r>
         <w:t>test</w:t>
       </w:r>
@@ -515,19 +430,13 @@
       <w:r>
         <w:t>.py</w:t>
       </w:r>
-      <w:proofErr w:type="gramEnd"/>
-    </w:p>
-    <w:p>
-      <w:pPr>
-        <w:ind w:left="567"/>
-      </w:pPr>
-      <w:proofErr w:type="gramStart"/>
-      <w:r>
-        <w:t>property</w:t>
-      </w:r>
-      <w:proofErr w:type="gramEnd"/>
-      <w:r>
-        <w:t>_management/properties/tests.py</w:t>
+    </w:p>
+    <w:p>
+      <w:pPr>
+        <w:ind w:left="567"/>
+      </w:pPr>
+      <w:r>
+        <w:t>property_management/properties/tests.py</w:t>
       </w:r>
     </w:p>
     <w:p>
@@ -574,50 +483,17 @@
     <w:p/>
     <w:p>
       <w:r>
-        <w:t xml:space="preserve">We had some </w:t>
-      </w:r>
-      <w:proofErr w:type="spellStart"/>
-      <w:r>
-        <w:t>Jira</w:t>
-      </w:r>
-      <w:proofErr w:type="spellEnd"/>
-      <w:r>
-        <w:t xml:space="preserve"> related issues so our committed story points for our first and second sprints are incorrectly showing as 60 in total for each. </w:t>
-      </w:r>
-      <w:proofErr w:type="spellStart"/>
-      <w:r>
-        <w:t>Jira</w:t>
-      </w:r>
-      <w:proofErr w:type="spellEnd"/>
-      <w:r>
-        <w:t xml:space="preserve"> is accurately listing that we had completed 28 story points for sprint 1 and 30 story points for sprint 2. Our original sprint plans were for 28 story points in sprint 1 and 30 story points in sprint 2</w:t>
-      </w:r>
-      <w:bookmarkStart w:id="0" w:name="_GoBack"/>
-      <w:bookmarkEnd w:id="0"/>
-      <w:r>
-        <w:t xml:space="preserve">. You can view our release plans to see this. This means we have completed all user stories planned for sprint 1 and sprint 2, it is simply not correctly showing in </w:t>
-      </w:r>
-      <w:proofErr w:type="spellStart"/>
-      <w:r>
-        <w:t>Jira</w:t>
-      </w:r>
-      <w:proofErr w:type="spellEnd"/>
-      <w:r>
-        <w:t xml:space="preserve"> due to some issues with learning how to use the system.</w:t>
-      </w:r>
-    </w:p>
-    <w:p/>
-    <w:p>
-      <w:r>
-        <w:t xml:space="preserve">We have attempted to keep the sprint and velocity charts up to date but issues with using </w:t>
-      </w:r>
-      <w:proofErr w:type="spellStart"/>
-      <w:r>
-        <w:t>Jira</w:t>
-      </w:r>
-      <w:proofErr w:type="spellEnd"/>
-      <w:r>
-        <w:t xml:space="preserve"> have hindered our</w:t>
+        <w:t xml:space="preserve">We had some Jira related issues so our committed story points for our first and second sprints are incorrectly showing as 60 in total for each. Jira is accurately listing that we had completed 28 story points for sprint 1 and 30 story points for sprint 2. Our original sprint plans were for 28 story points in sprint 1 and 30 story points in sprint 2. You can view our release plans to </w:t>
+      </w:r>
+      <w:r>
+        <w:lastRenderedPageBreak/>
+        <w:t>see this. This means we have completed all user stories planned for sprint 1 and sprint 2, it is simply not correctly showing in Jira due to some issues with learning how to use the system.</w:t>
+      </w:r>
+    </w:p>
+    <w:p/>
+    <w:p>
+      <w:r>
+        <w:t>We have attempted to keep the sprint and velocity charts up to date but issues with using Jira have hindered our</w:t>
       </w:r>
       <w:r>
         <w:t xml:space="preserve"> ability to accurately do so. We have learned how to correct the issue and will apply this to our future sprints.</w:t>
@@ -667,7 +543,6 @@
       <w:pgMar w:top="1134" w:right="1134" w:bottom="1134" w:left="1134" w:header="709" w:footer="709" w:gutter="0"/>
       <w:cols w:space="708"/>
       <w:docGrid w:linePitch="360"/>
-      <w:printerSettings r:id="rId5"/>
     </w:sectPr>
   </w:body>
 </w:document>

</xml_diff>